<commit_message>
Remove experiment ML code and add project proposal with header image
</commit_message>
<xml_diff>
--- a/doc/project_proposal/Milestone 2 Project Proposal.docx
+++ b/doc/project_proposal/Milestone 2 Project Proposal.docx
@@ -51,10 +51,7 @@
         <w:t xml:space="preserve">(SGMA) </w:t>
       </w:r>
       <w:r>
-        <w:t>was passed in 2014 with the intention to address over pumping, halt chronic water-level declines and bring long-depleted aquifers into balance</w:t>
-      </w:r>
-      <w:r>
-        <w:t xml:space="preserve">. </w:t>
+        <w:t xml:space="preserve">was passed in 2014 with the intention to address over pumping, halt chronic water-level declines and bring long-depleted aquifers into balance. </w:t>
       </w:r>
       <w:r>
         <w:t>Despite</w:t>
@@ -63,10 +60,7 @@
         <w:t xml:space="preserve"> </w:t>
       </w:r>
       <w:r>
-        <w:t>SGMA, a frenzy of</w:t>
-      </w:r>
-      <w:r>
-        <w:t xml:space="preserve"> well drilling has continued on large farms across the </w:t>
+        <w:t xml:space="preserve">SGMA, a frenzy of well drilling has continued on large farms across the </w:t>
       </w:r>
       <w:r>
         <w:rPr>
@@ -163,10 +157,7 @@
         <w:t>F</w:t>
       </w:r>
       <w:r>
-        <w:t>ocuse</w:t>
-      </w:r>
-      <w:r>
-        <w:t>d on the San Joaquin Valley</w:t>
+        <w:t>ocused on the San Joaquin Valley</w:t>
       </w:r>
       <w:r>
         <w:t>, the objectives are:</w:t>
@@ -220,35 +211,37 @@
           <w:color w:val="3C4043"/>
           <w:highlight w:val="white"/>
         </w:rPr>
-        <w:t xml:space="preserve">This value </w:t>
+        <w:t>This value portend</w:t>
       </w:r>
       <w:r>
         <w:rPr>
           <w:color w:val="3C4043"/>
           <w:highlight w:val="white"/>
         </w:rPr>
-        <w:t>portend</w:t>
+        <w:t>s</w:t>
       </w:r>
       <w:r>
         <w:rPr>
           <w:color w:val="3C4043"/>
           <w:highlight w:val="white"/>
         </w:rPr>
-        <w:t>s</w:t>
-      </w:r>
+        <w:t xml:space="preserve"> shortage in a </w:t>
+      </w:r>
+      <w:proofErr w:type="spellStart"/>
       <w:r>
         <w:rPr>
           <w:color w:val="3C4043"/>
           <w:highlight w:val="white"/>
         </w:rPr>
-        <w:t xml:space="preserve"> shortage in a TownshipRange.</w:t>
-      </w:r>
+        <w:t>TownshipRange</w:t>
+      </w:r>
+      <w:proofErr w:type="spellEnd"/>
       <w:r>
         <w:rPr>
           <w:color w:val="3C4043"/>
           <w:highlight w:val="white"/>
         </w:rPr>
-        <w:t xml:space="preserve"> </w:t>
+        <w:t xml:space="preserve">. </w:t>
       </w:r>
       <w:r>
         <w:rPr>
@@ -336,27 +329,18 @@
         <w:rPr>
           <w:color w:val="000000"/>
         </w:rPr>
-        <w:t>cluster areas into sustai</w:t>
+        <w:t>cluster areas into sustainable and unsustainable areas</w:t>
       </w:r>
       <w:r>
         <w:rPr>
           <w:color w:val="000000"/>
         </w:rPr>
-        <w:t>nable and unsustainable areas</w:t>
-      </w:r>
-      <w:r>
-        <w:rPr>
-          <w:color w:val="000000"/>
-        </w:rPr>
         <w:t>, anomaly detection</w:t>
       </w:r>
     </w:p>
     <w:p>
       <w:r>
-        <w:t>T</w:t>
-      </w:r>
-      <w:r>
-        <w:t xml:space="preserve">he geographical unit of analysis chosen for this project is the Township-Range level of the </w:t>
+        <w:t xml:space="preserve">The geographical unit of analysis chosen for this project is the Township-Range level of the </w:t>
       </w:r>
       <w:hyperlink r:id="rId13">
         <w:r>
@@ -381,83 +365,77 @@
     </w:p>
     <w:p>
       <w:r>
-        <w:t>We have collected</w:t>
-      </w:r>
-      <w:r>
-        <w:t xml:space="preserve"> 10 geospatial datasets from different government agencies for the 2014-2021 period, on the topics impacting water consumption: </w:t>
-      </w:r>
-    </w:p>
-    <w:p>
-      <w:r>
-        <w:t>Geo-spatial data (</w:t>
-      </w:r>
-      <w:r>
-        <w:t>San Joaquin Valley PLSS</w:t>
-      </w:r>
-      <w:r>
-        <w:t xml:space="preserve">), current groundwater levels and consumption through well completion reports, recharge factors and consumption factors </w:t>
+        <w:t xml:space="preserve">We have collected 10 geospatial datasets from different government agencies for the 2014-2021 period, on the topics impacting water consumption: </w:t>
+      </w:r>
+    </w:p>
+    <w:p>
+      <w:r>
+        <w:t xml:space="preserve">Geo-spatial data (San Joaquin Valley PLSS), current groundwater levels and consumption through well completion reports, recharge factors and consumption factors </w:t>
       </w:r>
       <w:r>
         <w:t xml:space="preserve">through </w:t>
       </w:r>
       <w:r>
-        <w:t>precipitation</w:t>
-      </w:r>
-      <w:r>
-        <w:t xml:space="preserve">, </w:t>
-      </w:r>
-      <w:r>
-        <w:t>water reservoir capacity,</w:t>
+        <w:t xml:space="preserve">precipitation, water reservoir capacity, </w:t>
+      </w:r>
+      <w:r>
+        <w:t xml:space="preserve">agricultural crops, </w:t>
+      </w:r>
+      <w:r>
+        <w:t xml:space="preserve">population density, </w:t>
+      </w:r>
+      <w:r>
+        <w:t>regional vegetation, soils survey</w:t>
+      </w:r>
+      <w:r>
+        <w:t xml:space="preserve"> and</w:t>
+      </w:r>
+      <w:r>
+        <w:t xml:space="preserve"> water shortages report</w:t>
+      </w:r>
+      <w:r>
+        <w:t>s.</w:t>
+      </w:r>
+    </w:p>
+    <w:p>
+      <w:r>
+        <w:t xml:space="preserve">Basic </w:t>
+      </w:r>
+      <w:proofErr w:type="spellStart"/>
+      <w:r>
+        <w:t>GeoPandas</w:t>
+      </w:r>
+      <w:proofErr w:type="spellEnd"/>
+      <w:r>
+        <w:t xml:space="preserve"> ETL operations</w:t>
+      </w:r>
+      <w:r>
+        <w:t xml:space="preserve"> to aggregate data at </w:t>
+      </w:r>
+      <w:proofErr w:type="spellStart"/>
+      <w:r>
+        <w:t>TownshipRange</w:t>
+      </w:r>
+      <w:proofErr w:type="spellEnd"/>
+      <w:r>
+        <w:t xml:space="preserve"> level</w:t>
+      </w:r>
+      <w:r>
+        <w:t xml:space="preserve"> were followed up with</w:t>
       </w:r>
       <w:r>
         <w:t xml:space="preserve"> </w:t>
       </w:r>
       <w:r>
-        <w:t xml:space="preserve">agricultural crops, </w:t>
-      </w:r>
-      <w:r>
-        <w:t>population density,</w:t>
-      </w:r>
-      <w:r>
-        <w:t xml:space="preserve"> </w:t>
-      </w:r>
-      <w:r>
-        <w:t xml:space="preserve">regional vegetation, </w:t>
-      </w:r>
-      <w:r>
-        <w:t>soils survey</w:t>
-      </w:r>
-      <w:r>
-        <w:t xml:space="preserve"> and</w:t>
-      </w:r>
-      <w:r>
-        <w:t xml:space="preserve"> </w:t>
-      </w:r>
-      <w:r>
-        <w:t xml:space="preserve">water shortages </w:t>
-      </w:r>
-      <w:r>
-        <w:t>report</w:t>
-      </w:r>
-      <w:r>
-        <w:t>s.</w:t>
-      </w:r>
-    </w:p>
-    <w:p>
-      <w:r>
-        <w:t>Basic GeoPandas ETL operations</w:t>
-      </w:r>
-      <w:r>
-        <w:t xml:space="preserve"> to aggregate data at TownshipRange level</w:t>
-      </w:r>
-      <w:r>
-        <w:t xml:space="preserve"> were followed up with</w:t>
-      </w:r>
-      <w:r>
-        <w:t xml:space="preserve"> </w:t>
-      </w:r>
-      <w:r>
-        <w:t>pipelines, leveraged to impute missing values, normalize and scale data appropriately.</w:t>
+        <w:t xml:space="preserve">pipelines, leveraged to impute missing values, </w:t>
+      </w:r>
+      <w:proofErr w:type="gramStart"/>
+      <w:r>
+        <w:t>normalize</w:t>
+      </w:r>
+      <w:proofErr w:type="gramEnd"/>
+      <w:r>
+        <w:t xml:space="preserve"> and scale data appropriately.</w:t>
       </w:r>
     </w:p>
     <w:p>
@@ -508,19 +486,47 @@
         <w:rPr>
           <w:color w:val="000000"/>
         </w:rPr>
-        <w:t xml:space="preserve"> to estimate area value from point measurement (e.g precipitation reading from measurement station </w:t>
-      </w:r>
+        <w:t xml:space="preserve"> to estimate area value from point measurement (</w:t>
+      </w:r>
+      <w:proofErr w:type="spellStart"/>
       <w:r>
         <w:rPr>
           <w:color w:val="000000"/>
         </w:rPr>
+        <w:t>e.g</w:t>
+      </w:r>
+      <w:proofErr w:type="spellEnd"/>
+      <w:r>
+        <w:rPr>
+          <w:color w:val="000000"/>
+        </w:rPr>
+        <w:t xml:space="preserve"> precipitation reading from measurement station </w:t>
+      </w:r>
+      <w:r>
+        <w:rPr>
+          <w:color w:val="000000"/>
+        </w:rPr>
         <w:t xml:space="preserve">is used to </w:t>
       </w:r>
       <w:r>
         <w:rPr>
           <w:color w:val="000000"/>
         </w:rPr>
-        <w:t>infer TownshipRange precipitation)</w:t>
+        <w:t xml:space="preserve">infer </w:t>
+      </w:r>
+      <w:proofErr w:type="spellStart"/>
+      <w:r>
+        <w:rPr>
+          <w:color w:val="000000"/>
+        </w:rPr>
+        <w:t>TownshipRange</w:t>
+      </w:r>
+      <w:proofErr w:type="spellEnd"/>
+      <w:r>
+        <w:rPr>
+          <w:color w:val="000000"/>
+        </w:rPr>
+        <w:t xml:space="preserve"> precipitation)</w:t>
       </w:r>
     </w:p>
     <w:p>
@@ -544,7 +550,22 @@
         <w:rPr>
           <w:color w:val="000000"/>
         </w:rPr>
-        <w:t>Aggregate counts or measures at the Township-Range level (e.g. the count of well shortage reports)</w:t>
+        <w:lastRenderedPageBreak/>
+        <w:t>Aggregate counts or measures at the Township-Range level (</w:t>
+      </w:r>
+      <w:proofErr w:type="gramStart"/>
+      <w:r>
+        <w:rPr>
+          <w:color w:val="000000"/>
+        </w:rPr>
+        <w:t>e.g.</w:t>
+      </w:r>
+      <w:proofErr w:type="gramEnd"/>
+      <w:r>
+        <w:rPr>
+          <w:color w:val="000000"/>
+        </w:rPr>
+        <w:t xml:space="preserve"> the count of well shortage reports)</w:t>
       </w:r>
     </w:p>
     <w:p>
@@ -568,14 +589,21 @@
         <w:rPr>
           <w:color w:val="000000"/>
         </w:rPr>
-        <w:lastRenderedPageBreak/>
-        <w:t>Overlay Township-Range boundaries on geospatial data to estimate Township-Range values (e.g. estimate the percentage of land use for different type of agricu</w:t>
-      </w:r>
+        <w:t>Overlay Township-Range boundaries on geospatial data to estimate Township-Range values (</w:t>
+      </w:r>
+      <w:proofErr w:type="gramStart"/>
       <w:r>
         <w:rPr>
           <w:color w:val="000000"/>
         </w:rPr>
-        <w:t>lture crops)</w:t>
+        <w:t>e.g.</w:t>
+      </w:r>
+      <w:proofErr w:type="gramEnd"/>
+      <w:r>
+        <w:rPr>
+          <w:color w:val="000000"/>
+        </w:rPr>
+        <w:t xml:space="preserve"> estimate the percentage of land use for different type of agriculture crops)</w:t>
       </w:r>
     </w:p>
     <w:p>
@@ -586,10 +614,15 @@
         </w:numPr>
       </w:pPr>
       <w:r>
-        <w:t xml:space="preserve">Data imputation, feature scaling and feature dimensionality reduction are performed </w:t>
-      </w:r>
-      <w:r>
-        <w:t>on the aggregated data (where applicable)  before doing supervised and unsupervised learning.</w:t>
+        <w:t xml:space="preserve">Data imputation, feature scaling and feature dimensionality reduction are performed on the aggregated data (where </w:t>
+      </w:r>
+      <w:proofErr w:type="gramStart"/>
+      <w:r>
+        <w:t>applicable)  before</w:t>
+      </w:r>
+      <w:proofErr w:type="gramEnd"/>
+      <w:r>
+        <w:t xml:space="preserve"> doing supervised and unsupervised learning.</w:t>
       </w:r>
     </w:p>
     <w:p>
@@ -604,10 +637,15 @@
         </w:sdtContent>
       </w:sdt>
       <w:r>
-        <w:t>The post ETL dataset used for supervised and unsupervised lear</w:t>
-      </w:r>
-      <w:r>
-        <w:t>ning is a multi-time-series (one 2014 to 2021 time series per Township-Range)  multivariate (each Township-Range time series has many variables) dataset.</w:t>
+        <w:t>The post ETL dataset used for supervised and unsupervised learning is a multi-time-series (one 2014 to 2021 time series per Township-</w:t>
+      </w:r>
+      <w:proofErr w:type="gramStart"/>
+      <w:r>
+        <w:t>Range)  multivariate</w:t>
+      </w:r>
+      <w:proofErr w:type="gramEnd"/>
+      <w:r>
+        <w:t xml:space="preserve"> (each Township-Range time series has many variables) dataset.</w:t>
       </w:r>
       <w:commentRangeEnd w:id="2"/>
       <w:r>
@@ -670,17 +708,19 @@
           <w:iCs/>
         </w:rPr>
       </w:pPr>
+      <w:proofErr w:type="gramStart"/>
       <w:r>
         <w:rPr>
           <w:iCs/>
         </w:rPr>
-        <w:t>R</w:t>
-      </w:r>
+        <w:t>Regression :</w:t>
+      </w:r>
+      <w:proofErr w:type="gramEnd"/>
       <w:r>
         <w:rPr>
           <w:iCs/>
         </w:rPr>
-        <w:t>egression : Evaluation using RMSE, R2, MAE</w:t>
+        <w:t xml:space="preserve"> Evaluation using RMSE, R2, MAE</w:t>
       </w:r>
     </w:p>
     <w:p>
@@ -700,11 +740,33 @@
           <w:iCs/>
         </w:rPr>
       </w:pPr>
+      <w:proofErr w:type="spellStart"/>
       <w:r>
         <w:rPr>
           <w:iCs/>
         </w:rPr>
-        <w:t xml:space="preserve">GridSearchCV/RandomSearchCV to tune parameters </w:t>
+        <w:t>GridSearchCV</w:t>
+      </w:r>
+      <w:proofErr w:type="spellEnd"/>
+      <w:r>
+        <w:rPr>
+          <w:iCs/>
+        </w:rPr>
+        <w:t>/</w:t>
+      </w:r>
+      <w:proofErr w:type="spellStart"/>
+      <w:r>
+        <w:rPr>
+          <w:iCs/>
+        </w:rPr>
+        <w:t>RandomSearchCV</w:t>
+      </w:r>
+      <w:proofErr w:type="spellEnd"/>
+      <w:r>
+        <w:rPr>
+          <w:iCs/>
+        </w:rPr>
+        <w:t xml:space="preserve"> to tune parameters </w:t>
       </w:r>
     </w:p>
     <w:p>
@@ -764,13 +826,7 @@
         <w:rPr>
           <w:iCs/>
         </w:rPr>
-        <w:t xml:space="preserve">Will use PCA (unsupervised technique) to </w:t>
-      </w:r>
-      <w:r>
-        <w:rPr>
-          <w:iCs/>
-        </w:rPr>
-        <w:t>reduce features to aid the regression task</w:t>
+        <w:t>Will use PCA (unsupervised technique) to reduce features to aid the regression task</w:t>
       </w:r>
       <w:r>
         <w:rPr>
@@ -812,13 +868,7 @@
         <w:rPr>
           <w:iCs/>
         </w:rPr>
-        <w:t xml:space="preserve"> feature engineering</w:t>
-      </w:r>
-      <w:r>
-        <w:rPr>
-          <w:iCs/>
-        </w:rPr>
-        <w:t xml:space="preserve">. </w:t>
+        <w:t xml:space="preserve"> feature engineering. </w:t>
       </w:r>
     </w:p>
     <w:p>
@@ -842,19 +892,7 @@
         <w:rPr>
           <w:iCs/>
         </w:rPr>
-        <w:t>Will compare tree and forest regressors with linear regression algorithms.</w:t>
-      </w:r>
-      <w:r>
-        <w:rPr>
-          <w:iCs/>
-        </w:rPr>
-        <w:t xml:space="preserve"> The former</w:t>
-      </w:r>
-      <w:r>
-        <w:rPr>
-          <w:iCs/>
-        </w:rPr>
-        <w:t xml:space="preserve"> is not sensitive to unnormalized and unscaled data</w:t>
+        <w:t>Will compare tree and forest regressors with linear regression algorithms. The former is not sensitive to unnormalized and unscaled data</w:t>
       </w:r>
     </w:p>
     <w:p>
@@ -878,13 +916,7 @@
         <w:rPr>
           <w:iCs/>
         </w:rPr>
-        <w:t>Will apply Lasso regression (also aids in feature selection by setting low coefficients)</w:t>
-      </w:r>
-      <w:r>
-        <w:rPr>
-          <w:iCs/>
-        </w:rPr>
-        <w:t xml:space="preserve"> and Ridge regression</w:t>
+        <w:t>Will apply Lasso regression (also aids in feature selection by setting low coefficients) and Ridge regression</w:t>
       </w:r>
     </w:p>
     <w:p>
@@ -995,14 +1027,27 @@
       <w:r>
         <w:t xml:space="preserve">up </w:t>
       </w:r>
+      <w:proofErr w:type="gramStart"/>
       <w:r>
         <w:t xml:space="preserve">technique </w:t>
       </w:r>
       <w:r>
-        <w:t xml:space="preserve">: </w:t>
-      </w:r>
-      <w:r>
-        <w:t>Agglomerative clustering (dendogram visualization)</w:t>
+        <w:t>:</w:t>
+      </w:r>
+      <w:proofErr w:type="gramEnd"/>
+      <w:r>
+        <w:t xml:space="preserve"> </w:t>
+      </w:r>
+      <w:r>
+        <w:t>Agglomerative clustering (</w:t>
+      </w:r>
+      <w:proofErr w:type="spellStart"/>
+      <w:r>
+        <w:t>dendogram</w:t>
+      </w:r>
+      <w:proofErr w:type="spellEnd"/>
+      <w:r>
+        <w:t xml:space="preserve"> visualization)</w:t>
       </w:r>
     </w:p>
     <w:p>
@@ -1049,10 +1094,7 @@
         <w:pStyle w:val="Heading1"/>
       </w:pPr>
       <w:r>
-        <w:t>T</w:t>
-      </w:r>
-      <w:r>
-        <w:t>he Team and Contribution</w:t>
+        <w:t>The Team and Contribution</w:t>
       </w:r>
     </w:p>
     <w:p>
@@ -1062,7 +1104,15 @@
         </w:rPr>
       </w:pPr>
       <w:r>
-        <w:t>Both Simi Talkar and Matthieu Lienart have participated to all aspects of the project.</w:t>
+        <w:t xml:space="preserve">Both Simi </w:t>
+      </w:r>
+      <w:proofErr w:type="spellStart"/>
+      <w:r>
+        <w:t>Talkar</w:t>
+      </w:r>
+      <w:proofErr w:type="spellEnd"/>
+      <w:r>
+        <w:t xml:space="preserve"> and Matthieu Lienart have participated to all aspects of the project.</w:t>
       </w:r>
     </w:p>
     <w:p>
@@ -1070,6 +1120,7 @@
         <w:pStyle w:val="Heading1"/>
       </w:pPr>
       <w:r>
+        <w:lastRenderedPageBreak/>
         <w:t>The Timeline:</w:t>
       </w:r>
     </w:p>
@@ -1177,7 +1228,6 @@
           <w:bCs/>
           <w:color w:val="000000"/>
         </w:rPr>
-        <w:lastRenderedPageBreak/>
         <w:t>Appendix:</w:t>
       </w:r>
     </w:p>
@@ -1300,6 +1350,9 @@
         </w:pBdr>
       </w:pPr>
       <w:r>
+        <w:rPr>
+          <w:noProof/>
+        </w:rPr>
         <w:drawing>
           <wp:inline distT="0" distB="0" distL="0" distR="0" wp14:anchorId="4895C8A5" wp14:editId="1760B9E7">
             <wp:extent cx="5943600" cy="1766570"/>
@@ -1373,6 +1426,10 @@
         </w:pBdr>
       </w:pPr>
       <w:r>
+        <w:rPr>
+          <w:noProof/>
+        </w:rPr>
+        <w:lastRenderedPageBreak/>
         <w:drawing>
           <wp:inline distT="0" distB="0" distL="0" distR="0" wp14:anchorId="71FD8DEE" wp14:editId="64F16C54">
             <wp:extent cx="5341620" cy="3855720"/>
@@ -1412,6 +1469,7 @@
     </w:p>
     <w:sectPr>
       <w:headerReference w:type="default" r:id="rId16"/>
+      <w:footerReference w:type="default" r:id="rId17"/>
       <w:pgSz w:w="12240" w:h="15840"/>
       <w:pgMar w:top="1440" w:right="1440" w:bottom="1440" w:left="1440" w:header="720" w:footer="720" w:gutter="0"/>
       <w:pgNumType w:start="1"/>
@@ -1423,7 +1481,7 @@
 
 <file path=word/comments.xml><?xml version="1.0" encoding="utf-8"?>
 <w:comments xmlns:wpc="http://schemas.microsoft.com/office/word/2010/wordprocessingCanvas" xmlns:cx="http://schemas.microsoft.com/office/drawing/2014/chartex" xmlns:cx1="http://schemas.microsoft.com/office/drawing/2015/9/8/chartex" xmlns:cx2="http://schemas.microsoft.com/office/drawing/2015/10/21/chartex" xmlns:cx3="http://schemas.microsoft.com/office/drawing/2016/5/9/chartex" xmlns:cx4="http://schemas.microsoft.com/office/drawing/2016/5/10/chartex" xmlns:cx5="http://schemas.microsoft.com/office/drawing/2016/5/11/chartex" xmlns:cx6="http://schemas.microsoft.com/office/drawing/2016/5/12/chartex" xmlns:cx7="http://schemas.microsoft.com/office/drawing/2016/5/13/chartex" xmlns:cx8="http://schemas.microsoft.com/office/drawing/2016/5/14/chartex" xmlns:mc="http://schemas.openxmlformats.org/markup-compatibility/2006" xmlns:aink="http://schemas.microsoft.com/office/drawing/2016/ink" xmlns:am3d="http://schemas.microsoft.com/office/drawing/2017/model3d" xmlns:o="urn:schemas-microsoft-com:office:office" xmlns:oel="http://schemas.microsoft.com/office/2019/extlst" xmlns:r="http://schemas.openxmlformats.org/officeDocument/2006/relationships" xmlns:m="http://schemas.openxmlformats.org/officeDocument/2006/math" xmlns:v="urn:schemas-microsoft-com:vml" xmlns:wp14="http://schemas.microsoft.com/office/word/2010/wordprocessingDrawing" xmlns:wp="http://schemas.openxmlformats.org/drawingml/2006/wordprocessingDrawing" xmlns:w10="urn:schemas-microsoft-com:office:word" xmlns:w="http://schemas.openxmlformats.org/wordprocessingml/2006/main" xmlns:w14="http://schemas.microsoft.com/office/word/2010/wordml" xmlns:w15="http://schemas.microsoft.com/office/word/2012/wordml" xmlns:w16cex="http://schemas.microsoft.com/office/word/2018/wordml/cex" xmlns:w16cid="http://schemas.microsoft.com/office/word/2016/wordml/cid" xmlns:w16="http://schemas.microsoft.com/office/word/2018/wordml" xmlns:w16sdtdh="http://schemas.microsoft.com/office/word/2020/wordml/sdtdatahash" xmlns:w16se="http://schemas.microsoft.com/office/word/2015/wordml/symex" xmlns:wpg="http://schemas.microsoft.com/office/word/2010/wordprocessingGroup" xmlns:wpi="http://schemas.microsoft.com/office/word/2010/wordprocessingInk" xmlns:wne="http://schemas.microsoft.com/office/word/2006/wordml" xmlns:wps="http://schemas.microsoft.com/office/word/2010/wordprocessingShape" mc:Ignorable="w14 w15 w16se w16cid w16 w16cex w16sdtdh wp14">
-  <w:comment w:id="1" w:author="Simi Talkar" w:date="2022-05-15T07:44:00Z" w:initials="ST">
+  <w:comment w:id="1" w:author="Simi Talkar" w:date="2022-05-15T16:44:00Z" w:initials="ST">
     <w:p>
       <w:pPr>
         <w:pStyle w:val="CommentText"/>
@@ -1439,7 +1497,7 @@
       </w:r>
     </w:p>
   </w:comment>
-  <w:comment w:id="2" w:author="Matthieu Lienart" w:date="2022-05-10T11:34:00Z" w:initials="">
+  <w:comment w:id="2" w:author="Matthieu Lienart" w:date="2022-05-10T20:34:00Z" w:initials="">
     <w:p>
       <w:pPr>
         <w:widowControl w:val="0"/>
@@ -1461,18 +1519,11 @@
           <w:rFonts w:ascii="Arial" w:eastAsia="Arial" w:hAnsi="Arial" w:cs="Arial"/>
           <w:color w:val="000000"/>
         </w:rPr>
-        <w:t>@sjtalkar@umich.edu I think we need to explain this specificity upfront, as this means that</w:t>
-      </w:r>
-      <w:r>
-        <w:rPr>
-          <w:rFonts w:ascii="Arial" w:eastAsia="Arial" w:hAnsi="Arial" w:cs="Arial"/>
-          <w:color w:val="000000"/>
-        </w:rPr>
-        <w:t xml:space="preserve"> it not be a simple X-&gt;y supervised learning problem and it is impacting the learning approach we will use, which is what we are asked to describe after</w:t>
+        <w:t>@sjtalkar@umich.edu I think we need to explain this specificity upfront, as this means that it not be a simple X-&gt;y supervised learning problem and it is impacting the learning approach we will use, which is what we are asked to describe after</w:t>
       </w:r>
     </w:p>
   </w:comment>
-  <w:comment w:id="3" w:author="Matthieu Lienart" w:date="2022-05-09T16:54:00Z" w:initials="">
+  <w:comment w:id="3" w:author="Matthieu Lienart" w:date="2022-05-10T01:54:00Z" w:initials="">
     <w:p>
       <w:pPr>
         <w:widowControl w:val="0"/>
@@ -1498,7 +1549,7 @@
       </w:r>
     </w:p>
   </w:comment>
-  <w:comment w:id="4" w:author="Simi Talkar" w:date="2022-05-15T13:31:00Z" w:initials="">
+  <w:comment w:id="4" w:author="Simi Talkar" w:date="2022-05-15T22:31:00Z" w:initials="">
     <w:p>
       <w:pPr>
         <w:widowControl w:val="0"/>
@@ -1579,6 +1630,76 @@
 </w:endnotes>
 </file>
 
+<file path=word/footer1.xml><?xml version="1.0" encoding="utf-8"?>
+<w:ftr xmlns:wpc="http://schemas.microsoft.com/office/word/2010/wordprocessingCanvas" xmlns:cx="http://schemas.microsoft.com/office/drawing/2014/chartex" xmlns:cx1="http://schemas.microsoft.com/office/drawing/2015/9/8/chartex" xmlns:cx2="http://schemas.microsoft.com/office/drawing/2015/10/21/chartex" xmlns:cx3="http://schemas.microsoft.com/office/drawing/2016/5/9/chartex" xmlns:cx4="http://schemas.microsoft.com/office/drawing/2016/5/10/chartex" xmlns:cx5="http://schemas.microsoft.com/office/drawing/2016/5/11/chartex" xmlns:cx6="http://schemas.microsoft.com/office/drawing/2016/5/12/chartex" xmlns:cx7="http://schemas.microsoft.com/office/drawing/2016/5/13/chartex" xmlns:cx8="http://schemas.microsoft.com/office/drawing/2016/5/14/chartex" xmlns:mc="http://schemas.openxmlformats.org/markup-compatibility/2006" xmlns:aink="http://schemas.microsoft.com/office/drawing/2016/ink" xmlns:am3d="http://schemas.microsoft.com/office/drawing/2017/model3d" xmlns:o="urn:schemas-microsoft-com:office:office" xmlns:oel="http://schemas.microsoft.com/office/2019/extlst" xmlns:r="http://schemas.openxmlformats.org/officeDocument/2006/relationships" xmlns:m="http://schemas.openxmlformats.org/officeDocument/2006/math" xmlns:v="urn:schemas-microsoft-com:vml" xmlns:wp14="http://schemas.microsoft.com/office/word/2010/wordprocessingDrawing" xmlns:wp="http://schemas.openxmlformats.org/drawingml/2006/wordprocessingDrawing" xmlns:w10="urn:schemas-microsoft-com:office:word" xmlns:w="http://schemas.openxmlformats.org/wordprocessingml/2006/main" xmlns:w14="http://schemas.microsoft.com/office/word/2010/wordml" xmlns:w15="http://schemas.microsoft.com/office/word/2012/wordml" xmlns:w16cex="http://schemas.microsoft.com/office/word/2018/wordml/cex" xmlns:w16cid="http://schemas.microsoft.com/office/word/2016/wordml/cid" xmlns:w16="http://schemas.microsoft.com/office/word/2018/wordml" xmlns:w16sdtdh="http://schemas.microsoft.com/office/word/2020/wordml/sdtdatahash" xmlns:w16se="http://schemas.microsoft.com/office/word/2015/wordml/symex" xmlns:wpg="http://schemas.microsoft.com/office/word/2010/wordprocessingGroup" xmlns:wpi="http://schemas.microsoft.com/office/word/2010/wordprocessingInk" xmlns:wne="http://schemas.microsoft.com/office/word/2006/wordml" xmlns:wps="http://schemas.microsoft.com/office/word/2010/wordprocessingShape" mc:Ignorable="w14 w15 w16se w16cid w16 w16cex w16sdtdh wp14">
+  <w:p>
+    <w:pPr>
+      <w:pStyle w:val="Footer"/>
+    </w:pPr>
+    <w:r>
+      <w:rPr>
+        <w:noProof/>
+      </w:rPr>
+      <w:drawing>
+        <wp:anchor distT="0" distB="0" distL="114300" distR="114300" simplePos="0" relativeHeight="251659264" behindDoc="1" locked="0" layoutInCell="1" allowOverlap="1" wp14:anchorId="354996CE" wp14:editId="406DAA29">
+          <wp:simplePos x="0" y="0"/>
+          <wp:positionH relativeFrom="column">
+            <wp:posOffset>-683812</wp:posOffset>
+          </wp:positionH>
+          <wp:positionV relativeFrom="paragraph">
+            <wp:posOffset>-2860233</wp:posOffset>
+          </wp:positionV>
+          <wp:extent cx="256032" cy="3291840"/>
+          <wp:effectExtent l="0" t="0" r="0" b="3810"/>
+          <wp:wrapNone/>
+          <wp:docPr id="4" name="Picture 4"/>
+          <wp:cNvGraphicFramePr>
+            <a:graphicFrameLocks xmlns:a="http://schemas.openxmlformats.org/drawingml/2006/main" noChangeAspect="1"/>
+          </wp:cNvGraphicFramePr>
+          <a:graphic xmlns:a="http://schemas.openxmlformats.org/drawingml/2006/main">
+            <a:graphicData uri="http://schemas.openxmlformats.org/drawingml/2006/picture">
+              <pic:pic xmlns:pic="http://schemas.openxmlformats.org/drawingml/2006/picture">
+                <pic:nvPicPr>
+                  <pic:cNvPr id="4" name="Picture 4"/>
+                  <pic:cNvPicPr/>
+                </pic:nvPicPr>
+                <pic:blipFill>
+                  <a:blip r:embed="rId1">
+                    <a:extLst>
+                      <a:ext uri="{28A0092B-C50C-407E-A947-70E740481C1C}">
+                        <a14:useLocalDpi xmlns:a14="http://schemas.microsoft.com/office/drawing/2010/main" val="0"/>
+                      </a:ext>
+                    </a:extLst>
+                  </a:blip>
+                  <a:stretch>
+                    <a:fillRect/>
+                  </a:stretch>
+                </pic:blipFill>
+                <pic:spPr>
+                  <a:xfrm>
+                    <a:off x="0" y="0"/>
+                    <a:ext cx="256032" cy="3291840"/>
+                  </a:xfrm>
+                  <a:prstGeom prst="rect">
+                    <a:avLst/>
+                  </a:prstGeom>
+                </pic:spPr>
+              </pic:pic>
+            </a:graphicData>
+          </a:graphic>
+          <wp14:sizeRelH relativeFrom="page">
+            <wp14:pctWidth>0</wp14:pctWidth>
+          </wp14:sizeRelH>
+          <wp14:sizeRelV relativeFrom="page">
+            <wp14:pctHeight>0</wp14:pctHeight>
+          </wp14:sizeRelV>
+        </wp:anchor>
+      </w:drawing>
+    </w:r>
+  </w:p>
+</w:ftr>
+</file>
+
 <file path=word/footnotes.xml><?xml version="1.0" encoding="utf-8"?>
 <w:footnotes xmlns:wpc="http://schemas.microsoft.com/office/word/2010/wordprocessingCanvas" xmlns:cx="http://schemas.microsoft.com/office/drawing/2014/chartex" xmlns:cx1="http://schemas.microsoft.com/office/drawing/2015/9/8/chartex" xmlns:cx2="http://schemas.microsoft.com/office/drawing/2015/10/21/chartex" xmlns:cx3="http://schemas.microsoft.com/office/drawing/2016/5/9/chartex" xmlns:cx4="http://schemas.microsoft.com/office/drawing/2016/5/10/chartex" xmlns:cx5="http://schemas.microsoft.com/office/drawing/2016/5/11/chartex" xmlns:cx6="http://schemas.microsoft.com/office/drawing/2016/5/12/chartex" xmlns:cx7="http://schemas.microsoft.com/office/drawing/2016/5/13/chartex" xmlns:cx8="http://schemas.microsoft.com/office/drawing/2016/5/14/chartex" xmlns:mc="http://schemas.openxmlformats.org/markup-compatibility/2006" xmlns:aink="http://schemas.microsoft.com/office/drawing/2016/ink" xmlns:am3d="http://schemas.microsoft.com/office/drawing/2017/model3d" xmlns:o="urn:schemas-microsoft-com:office:office" xmlns:oel="http://schemas.microsoft.com/office/2019/extlst" xmlns:r="http://schemas.openxmlformats.org/officeDocument/2006/relationships" xmlns:m="http://schemas.openxmlformats.org/officeDocument/2006/math" xmlns:v="urn:schemas-microsoft-com:vml" xmlns:wp14="http://schemas.microsoft.com/office/word/2010/wordprocessingDrawing" xmlns:wp="http://schemas.openxmlformats.org/drawingml/2006/wordprocessingDrawing" xmlns:w10="urn:schemas-microsoft-com:office:word" xmlns:w="http://schemas.openxmlformats.org/wordprocessingml/2006/main" xmlns:w14="http://schemas.microsoft.com/office/word/2010/wordml" xmlns:w15="http://schemas.microsoft.com/office/word/2012/wordml" xmlns:w16cex="http://schemas.microsoft.com/office/word/2018/wordml/cex" xmlns:w16cid="http://schemas.microsoft.com/office/word/2016/wordml/cid" xmlns:w16="http://schemas.microsoft.com/office/word/2018/wordml" xmlns:w16sdtdh="http://schemas.microsoft.com/office/word/2020/wordml/sdtdatahash" xmlns:w16se="http://schemas.microsoft.com/office/word/2015/wordml/symex" xmlns:wpg="http://schemas.microsoft.com/office/word/2010/wordprocessingGroup" xmlns:wpi="http://schemas.microsoft.com/office/word/2010/wordprocessingInk" xmlns:wne="http://schemas.microsoft.com/office/word/2006/wordml" xmlns:wps="http://schemas.microsoft.com/office/word/2010/wordprocessingShape" mc:Ignorable="w14 w15 w16se w16cid w16 w16cex w16sdtdh wp14">
   <w:footnote w:type="separator" w:id="-1">
@@ -1606,7 +1727,68 @@
 
 <file path=word/header1.xml><?xml version="1.0" encoding="utf-8"?>
 <w:hdr xmlns:wpc="http://schemas.microsoft.com/office/word/2010/wordprocessingCanvas" xmlns:cx="http://schemas.microsoft.com/office/drawing/2014/chartex" xmlns:cx1="http://schemas.microsoft.com/office/drawing/2015/9/8/chartex" xmlns:cx2="http://schemas.microsoft.com/office/drawing/2015/10/21/chartex" xmlns:cx3="http://schemas.microsoft.com/office/drawing/2016/5/9/chartex" xmlns:cx4="http://schemas.microsoft.com/office/drawing/2016/5/10/chartex" xmlns:cx5="http://schemas.microsoft.com/office/drawing/2016/5/11/chartex" xmlns:cx6="http://schemas.microsoft.com/office/drawing/2016/5/12/chartex" xmlns:cx7="http://schemas.microsoft.com/office/drawing/2016/5/13/chartex" xmlns:cx8="http://schemas.microsoft.com/office/drawing/2016/5/14/chartex" xmlns:mc="http://schemas.openxmlformats.org/markup-compatibility/2006" xmlns:aink="http://schemas.microsoft.com/office/drawing/2016/ink" xmlns:am3d="http://schemas.microsoft.com/office/drawing/2017/model3d" xmlns:o="urn:schemas-microsoft-com:office:office" xmlns:oel="http://schemas.microsoft.com/office/2019/extlst" xmlns:r="http://schemas.openxmlformats.org/officeDocument/2006/relationships" xmlns:m="http://schemas.openxmlformats.org/officeDocument/2006/math" xmlns:v="urn:schemas-microsoft-com:vml" xmlns:wp14="http://schemas.microsoft.com/office/word/2010/wordprocessingDrawing" xmlns:wp="http://schemas.openxmlformats.org/drawingml/2006/wordprocessingDrawing" xmlns:w10="urn:schemas-microsoft-com:office:word" xmlns:w="http://schemas.openxmlformats.org/wordprocessingml/2006/main" xmlns:w14="http://schemas.microsoft.com/office/word/2010/wordml" xmlns:w15="http://schemas.microsoft.com/office/word/2012/wordml" xmlns:w16cex="http://schemas.microsoft.com/office/word/2018/wordml/cex" xmlns:w16cid="http://schemas.microsoft.com/office/word/2016/wordml/cid" xmlns:w16="http://schemas.microsoft.com/office/word/2018/wordml" xmlns:w16sdtdh="http://schemas.microsoft.com/office/word/2020/wordml/sdtdatahash" xmlns:w16se="http://schemas.microsoft.com/office/word/2015/wordml/symex" xmlns:wpg="http://schemas.microsoft.com/office/word/2010/wordprocessingGroup" xmlns:wpi="http://schemas.microsoft.com/office/word/2010/wordprocessingInk" xmlns:wne="http://schemas.microsoft.com/office/word/2006/wordml" xmlns:wps="http://schemas.microsoft.com/office/word/2010/wordprocessingShape" mc:Ignorable="w14 w15 w16se w16cid w16 w16cex w16sdtdh wp14">
-  <w:p/>
+  <w:p>
+    <w:r>
+      <w:rPr>
+        <w:noProof/>
+      </w:rPr>
+      <w:drawing>
+        <wp:anchor distT="0" distB="0" distL="114300" distR="114300" simplePos="0" relativeHeight="251658240" behindDoc="0" locked="0" layoutInCell="1" allowOverlap="1" wp14:anchorId="26A27255" wp14:editId="09DFA2EE">
+          <wp:simplePos x="0" y="0"/>
+          <wp:positionH relativeFrom="page">
+            <wp:posOffset>0</wp:posOffset>
+          </wp:positionH>
+          <wp:positionV relativeFrom="page">
+            <wp:posOffset>1009</wp:posOffset>
+          </wp:positionV>
+          <wp:extent cx="7837200" cy="1355182"/>
+          <wp:effectExtent l="0" t="0" r="0" b="0"/>
+          <wp:wrapTopAndBottom/>
+          <wp:docPr id="3" name="Picture 3"/>
+          <wp:cNvGraphicFramePr>
+            <a:graphicFrameLocks xmlns:a="http://schemas.openxmlformats.org/drawingml/2006/main" noChangeAspect="1"/>
+          </wp:cNvGraphicFramePr>
+          <a:graphic xmlns:a="http://schemas.openxmlformats.org/drawingml/2006/main">
+            <a:graphicData uri="http://schemas.openxmlformats.org/drawingml/2006/picture">
+              <pic:pic xmlns:pic="http://schemas.openxmlformats.org/drawingml/2006/picture">
+                <pic:nvPicPr>
+                  <pic:cNvPr id="3" name="Picture 3"/>
+                  <pic:cNvPicPr/>
+                </pic:nvPicPr>
+                <pic:blipFill>
+                  <a:blip r:embed="rId1">
+                    <a:extLst>
+                      <a:ext uri="{28A0092B-C50C-407E-A947-70E740481C1C}">
+                        <a14:useLocalDpi xmlns:a14="http://schemas.microsoft.com/office/drawing/2010/main" val="0"/>
+                      </a:ext>
+                    </a:extLst>
+                  </a:blip>
+                  <a:stretch>
+                    <a:fillRect/>
+                  </a:stretch>
+                </pic:blipFill>
+                <pic:spPr>
+                  <a:xfrm>
+                    <a:off x="0" y="0"/>
+                    <a:ext cx="7837200" cy="1355182"/>
+                  </a:xfrm>
+                  <a:prstGeom prst="rect">
+                    <a:avLst/>
+                  </a:prstGeom>
+                </pic:spPr>
+              </pic:pic>
+            </a:graphicData>
+          </a:graphic>
+          <wp14:sizeRelH relativeFrom="margin">
+            <wp14:pctWidth>0</wp14:pctWidth>
+          </wp14:sizeRelH>
+          <wp14:sizeRelV relativeFrom="margin">
+            <wp14:pctHeight>0</wp14:pctHeight>
+          </wp14:sizeRelV>
+        </wp:anchor>
+      </w:drawing>
+    </w:r>
+  </w:p>
 </w:hdr>
 </file>
 
@@ -2944,40 +3126,40 @@
       </w:rPr>
     </w:lvl>
   </w:abstractNum>
-  <w:num w:numId="1">
+  <w:num w:numId="1" w16cid:durableId="974138108">
     <w:abstractNumId w:val="8"/>
   </w:num>
-  <w:num w:numId="2">
+  <w:num w:numId="2" w16cid:durableId="643314874">
     <w:abstractNumId w:val="1"/>
   </w:num>
-  <w:num w:numId="3">
+  <w:num w:numId="3" w16cid:durableId="1945844873">
     <w:abstractNumId w:val="3"/>
   </w:num>
-  <w:num w:numId="4">
+  <w:num w:numId="4" w16cid:durableId="1780487679">
     <w:abstractNumId w:val="0"/>
   </w:num>
-  <w:num w:numId="5">
+  <w:num w:numId="5" w16cid:durableId="1272277319">
     <w:abstractNumId w:val="2"/>
   </w:num>
-  <w:num w:numId="6">
+  <w:num w:numId="6" w16cid:durableId="1328048909">
     <w:abstractNumId w:val="10"/>
   </w:num>
-  <w:num w:numId="7">
+  <w:num w:numId="7" w16cid:durableId="853611781">
     <w:abstractNumId w:val="6"/>
   </w:num>
-  <w:num w:numId="8">
+  <w:num w:numId="8" w16cid:durableId="1602638167">
     <w:abstractNumId w:val="9"/>
   </w:num>
-  <w:num w:numId="9">
+  <w:num w:numId="9" w16cid:durableId="92633170">
     <w:abstractNumId w:val="11"/>
   </w:num>
-  <w:num w:numId="10">
+  <w:num w:numId="10" w16cid:durableId="1082605937">
     <w:abstractNumId w:val="4"/>
   </w:num>
-  <w:num w:numId="11">
+  <w:num w:numId="11" w16cid:durableId="1774782997">
     <w:abstractNumId w:val="5"/>
   </w:num>
-  <w:num w:numId="12">
+  <w:num w:numId="12" w16cid:durableId="877813641">
     <w:abstractNumId w:val="7"/>
   </w:num>
 </w:numbering>
@@ -3681,6 +3863,50 @@
       <w:szCs w:val="20"/>
     </w:rPr>
   </w:style>
+  <w:style w:type="paragraph" w:styleId="Header">
+    <w:name w:val="header"/>
+    <w:basedOn w:val="Normal"/>
+    <w:link w:val="HeaderChar"/>
+    <w:uiPriority w:val="99"/>
+    <w:unhideWhenUsed/>
+    <w:rsid w:val="00DC6985"/>
+    <w:pPr>
+      <w:tabs>
+        <w:tab w:val="center" w:pos="4513"/>
+        <w:tab w:val="right" w:pos="9026"/>
+      </w:tabs>
+      <w:spacing w:line="240" w:lineRule="auto"/>
+    </w:pPr>
+  </w:style>
+  <w:style w:type="character" w:customStyle="1" w:styleId="HeaderChar">
+    <w:name w:val="Header Char"/>
+    <w:basedOn w:val="DefaultParagraphFont"/>
+    <w:link w:val="Header"/>
+    <w:uiPriority w:val="99"/>
+    <w:rsid w:val="00DC6985"/>
+  </w:style>
+  <w:style w:type="paragraph" w:styleId="Footer">
+    <w:name w:val="footer"/>
+    <w:basedOn w:val="Normal"/>
+    <w:link w:val="FooterChar"/>
+    <w:uiPriority w:val="99"/>
+    <w:unhideWhenUsed/>
+    <w:rsid w:val="00DC6985"/>
+    <w:pPr>
+      <w:tabs>
+        <w:tab w:val="center" w:pos="4513"/>
+        <w:tab w:val="right" w:pos="9026"/>
+      </w:tabs>
+      <w:spacing w:line="240" w:lineRule="auto"/>
+    </w:pPr>
+  </w:style>
+  <w:style w:type="character" w:customStyle="1" w:styleId="FooterChar">
+    <w:name w:val="Footer Char"/>
+    <w:basedOn w:val="DefaultParagraphFont"/>
+    <w:link w:val="Footer"/>
+    <w:uiPriority w:val="99"/>
+    <w:rsid w:val="00DC6985"/>
+  </w:style>
 </w:styles>
 </file>
 

</xml_diff>